<commit_message>
Se agregar diagrama de clase
</commit_message>
<xml_diff>
--- a/Plan de Trabajo/Plan de trabajo.docx
+++ b/Plan de Trabajo/Plan de trabajo.docx
@@ -123,13 +123,21 @@
       <w:r>
         <w:t xml:space="preserve">Con la necesidad de </w:t>
       </w:r>
+      <w:bookmarkStart w:id="0" w:name="_GoBack"/>
+      <w:bookmarkEnd w:id="0"/>
+      <w:r>
+        <w:t>llegar a</w:t>
+      </w:r>
+      <w:r>
+        <w:t xml:space="preserve"> una mayor cantidad de clientes y expandirse a mas territorio he incrementar las ventas ya sean </w:t>
+      </w:r>
       <w:proofErr w:type="gramStart"/>
       <w:r>
-        <w:t>llegar  a</w:t>
+        <w:t>en  efectivo</w:t>
       </w:r>
       <w:proofErr w:type="gramEnd"/>
       <w:r>
-        <w:t xml:space="preserve"> una mayor cantidad de clientes y expandirse a mas territorio he incrementar las ventas ya sean en  efectivo </w:t>
+        <w:t xml:space="preserve"> </w:t>
       </w:r>
       <w:r>
         <w:t>y</w:t>
@@ -395,8 +403,6 @@
       <w:r>
         <w:t xml:space="preserve"> propio y </w:t>
       </w:r>
-      <w:bookmarkStart w:id="0" w:name="_GoBack"/>
-      <w:bookmarkEnd w:id="0"/>
       <w:r>
         <w:t>contará</w:t>
       </w:r>
@@ -781,8 +787,116 @@
       </w:pPr>
     </w:p>
     <w:p>
+      <w:r>
+        <w:br w:type="page"/>
+      </w:r>
+    </w:p>
+    <w:p>
+      <w:pPr>
+        <w:pStyle w:val="Textoindependiente"/>
+      </w:pPr>
+    </w:p>
+    <w:p>
+      <w:pPr>
+        <w:pStyle w:val="Textoindependiente"/>
+      </w:pPr>
+    </w:p>
+    <w:p>
+      <w:pPr>
+        <w:pStyle w:val="Textoindependiente"/>
+      </w:pPr>
+      <w:r>
+        <w:rPr>
+          <w:noProof/>
+        </w:rPr>
+        <w:drawing>
+          <wp:anchor distT="0" distB="0" distL="114300" distR="114300" simplePos="0" relativeHeight="251659264" behindDoc="0" locked="0" layoutInCell="1" allowOverlap="1" wp14:anchorId="299FDE85" wp14:editId="6858E500">
+            <wp:simplePos x="0" y="0"/>
+            <wp:positionH relativeFrom="column">
+              <wp:posOffset>-111760</wp:posOffset>
+            </wp:positionH>
+            <wp:positionV relativeFrom="paragraph">
+              <wp:posOffset>405130</wp:posOffset>
+            </wp:positionV>
+            <wp:extent cx="6419333" cy="6190071"/>
+            <wp:effectExtent l="0" t="0" r="635" b="1270"/>
+            <wp:wrapSquare wrapText="bothSides"/>
+            <wp:docPr id="1" name="Imagen 1"/>
+            <wp:cNvGraphicFramePr>
+              <a:graphicFrameLocks xmlns:a="http://schemas.openxmlformats.org/drawingml/2006/main" noChangeAspect="1"/>
+            </wp:cNvGraphicFramePr>
+            <a:graphic xmlns:a="http://schemas.openxmlformats.org/drawingml/2006/main">
+              <a:graphicData uri="http://schemas.openxmlformats.org/drawingml/2006/picture">
+                <pic:pic xmlns:pic="http://schemas.openxmlformats.org/drawingml/2006/picture">
+                  <pic:nvPicPr>
+                    <pic:cNvPr id="1" name="Untitled.jpg"/>
+                    <pic:cNvPicPr/>
+                  </pic:nvPicPr>
+                  <pic:blipFill>
+                    <a:blip r:embed="rId7">
+                      <a:extLst>
+                        <a:ext uri="{28A0092B-C50C-407E-A947-70E740481C1C}">
+                          <a14:useLocalDpi xmlns:a14="http://schemas.microsoft.com/office/drawing/2010/main" val="0"/>
+                        </a:ext>
+                      </a:extLst>
+                    </a:blip>
+                    <a:stretch>
+                      <a:fillRect/>
+                    </a:stretch>
+                  </pic:blipFill>
+                  <pic:spPr>
+                    <a:xfrm>
+                      <a:off x="0" y="0"/>
+                      <a:ext cx="6419333" cy="6190071"/>
+                    </a:xfrm>
+                    <a:prstGeom prst="rect">
+                      <a:avLst/>
+                    </a:prstGeom>
+                  </pic:spPr>
+                </pic:pic>
+              </a:graphicData>
+            </a:graphic>
+          </wp:anchor>
+        </w:drawing>
+      </w:r>
+    </w:p>
+    <w:p>
+      <w:pPr>
+        <w:pStyle w:val="Textoindependiente"/>
+      </w:pPr>
+    </w:p>
+    <w:p>
+      <w:pPr>
+        <w:pStyle w:val="Textoindependiente"/>
+      </w:pPr>
+    </w:p>
+    <w:p>
+      <w:pPr>
+        <w:pStyle w:val="Textoindependiente"/>
+      </w:pPr>
+    </w:p>
+    <w:p>
+      <w:pPr>
+        <w:pStyle w:val="Textoindependiente"/>
+      </w:pPr>
+    </w:p>
+    <w:p>
+      <w:pPr>
+        <w:pStyle w:val="Textoindependiente"/>
+      </w:pPr>
+    </w:p>
+    <w:p>
+      <w:pPr>
+        <w:pStyle w:val="Textoindependiente"/>
+      </w:pPr>
+    </w:p>
+    <w:p>
       <w:pPr>
         <w:pStyle w:val="Ttulo1"/>
+        <w:numPr>
+          <w:ilvl w:val="0"/>
+          <w:numId w:val="0"/>
+        </w:numPr>
       </w:pPr>
       <w:r>
         <w:lastRenderedPageBreak/>
@@ -3797,7 +3911,7 @@
 </file>
 
 <file path=customXml/itemProps1.xml><?xml version="1.0" encoding="utf-8"?>
-<ds:datastoreItem xmlns:ds="http://schemas.openxmlformats.org/officeDocument/2006/customXml" ds:itemID="{C667B29A-D70B-4521-8A24-F824A14EF873}">
+<ds:datastoreItem xmlns:ds="http://schemas.openxmlformats.org/officeDocument/2006/customXml" ds:itemID="{AA80E254-1D80-4D59-A92F-4CF11F831570}">
   <ds:schemaRefs>
     <ds:schemaRef ds:uri="http://schemas.openxmlformats.org/officeDocument/2006/bibliography"/>
   </ds:schemaRefs>

</xml_diff>